<commit_message>
Avancement Guide du jeu
</commit_message>
<xml_diff>
--- a/Guide du jeu.docx
+++ b/Guide du jeu.docx
@@ -129,7 +129,7 @@
       <w:r>
         <w:rPr>
           <w:b/>
-          <w:color w:val="7030A0"/>
+          <w:color w:val="A420B3"/>
           <w:sz w:val="96"/>
           <w:szCs w:val="96"/>
         </w:rPr>
@@ -138,7 +138,7 @@
       <w:r>
         <w:rPr>
           <w:b/>
-          <w:color w:val="002060"/>
+          <w:color w:val="1000A0"/>
           <w:sz w:val="96"/>
           <w:szCs w:val="96"/>
         </w:rPr>
@@ -147,7 +147,7 @@
       <w:r>
         <w:rPr>
           <w:b/>
-          <w:color w:val="0070C0"/>
+          <w:color w:val="008BD0"/>
           <w:sz w:val="96"/>
           <w:szCs w:val="96"/>
         </w:rPr>
@@ -156,7 +156,7 @@
       <w:r>
         <w:rPr>
           <w:b/>
-          <w:color w:val="6CD000"/>
+          <w:color w:val="58D083"/>
           <w:sz w:val="96"/>
           <w:szCs w:val="96"/>
         </w:rPr>
@@ -165,7 +165,7 @@
       <w:r>
         <w:rPr>
           <w:b/>
-          <w:color w:val="009B47"/>
+          <w:color w:val="004C22"/>
           <w:sz w:val="96"/>
           <w:szCs w:val="96"/>
         </w:rPr>
@@ -582,13 +582,744 @@
         </w:rPr>
         <w:br w:type="page"/>
       </w:r>
-      <w:r>
-        <w:rPr>
-          <w:b/>
-          <w:sz w:val="56"/>
-          <w:szCs w:val="56"/>
-        </w:rPr>
+    </w:p>
+    <w:p>
+      <w:pPr>
+        <w:jc w:val="both"/>
+      </w:pPr>
+      <w:r>
         <w:lastRenderedPageBreak/>
+        <w:t>Durant</w:t>
+      </w:r>
+      <w:r>
+        <w:t xml:space="preserve"> </w:t>
+      </w:r>
+      <w:r>
+        <w:t>l’</w:t>
+      </w:r>
+      <w:r>
+        <w:t xml:space="preserve">ère où Donjons &amp; Dragons frôle le </w:t>
+      </w:r>
+      <w:proofErr w:type="spellStart"/>
+      <w:r>
+        <w:t>monopolisme</w:t>
+      </w:r>
+      <w:proofErr w:type="spellEnd"/>
+      <w:r>
+        <w:t xml:space="preserve"> des jeux de rôle, un jeune adolescent</w:t>
+      </w:r>
+      <w:r>
+        <w:t xml:space="preserve"> de 13 ans nommé Sébastien </w:t>
+      </w:r>
+      <w:r>
+        <w:t xml:space="preserve">décide d’y mettre fin! </w:t>
+      </w:r>
+      <w:proofErr w:type="gramStart"/>
+      <w:r>
+        <w:t>Enfin..</w:t>
+      </w:r>
+      <w:proofErr w:type="gramEnd"/>
+      <w:r>
+        <w:t xml:space="preserve"> </w:t>
+      </w:r>
+      <w:r>
+        <w:t>C</w:t>
+      </w:r>
+      <w:r>
+        <w:t xml:space="preserve">’était surtout parce qu’il n’avait </w:t>
+      </w:r>
+      <w:r>
+        <w:t>aucun moyen</w:t>
+      </w:r>
+      <w:r>
+        <w:t xml:space="preserve"> de se procurer les manuels dispendieux de Donjons &amp; Dragons. Il réunit alors trois de ses amis : </w:t>
+      </w:r>
+      <w:r>
+        <w:t>Ismaël,</w:t>
+      </w:r>
+      <w:r>
+        <w:t xml:space="preserve"> Rémi </w:t>
+      </w:r>
+      <w:r>
+        <w:t>et Éric pour l’aider à créer son propre jeu de r</w:t>
+      </w:r>
+      <w:r>
+        <w:t>ôle</w:t>
+      </w:r>
+      <w:r>
+        <w:t xml:space="preserve"> sur papier</w:t>
+      </w:r>
+      <w:r>
+        <w:t xml:space="preserve"> et </w:t>
+      </w:r>
+      <w:r>
+        <w:t>y jouer entre amis.</w:t>
+      </w:r>
+    </w:p>
+    <w:p>
+      <w:pPr>
+        <w:jc w:val="both"/>
+      </w:pPr>
+    </w:p>
+    <w:p>
+      <w:pPr>
+        <w:jc w:val="both"/>
+        <w:rPr>
+          <w:b/>
+          <w:i/>
+        </w:rPr>
+      </w:pPr>
+      <w:r>
+        <w:rPr>
+          <w:b/>
+          <w:i/>
+        </w:rPr>
+        <w:t>Un début à tout</w:t>
+      </w:r>
+    </w:p>
+    <w:p>
+      <w:pPr>
+        <w:jc w:val="both"/>
+      </w:pPr>
+      <w:r>
+        <w:t xml:space="preserve">La première version du jeu se nomma </w:t>
+      </w:r>
+      <w:r>
+        <w:t>D&amp;D 2.0</w:t>
+      </w:r>
+      <w:r>
+        <w:t xml:space="preserve"> de son originalité monstrueuse!</w:t>
+      </w:r>
+      <w:r>
+        <w:t xml:space="preserve"> Elle était petite avec des fiches de joueurs non définies par des lignes mais par des espaces. C’est le commencement où l’esprit de tous se mis à bourgeonner et toutes nos idées partirent dans tous les sens comme une plante vivace. Jeunes, nous étions en train de perdre le fil de l’avancement du jeu.</w:t>
+      </w:r>
+    </w:p>
+    <w:p>
+      <w:pPr>
+        <w:jc w:val="both"/>
+      </w:pPr>
+    </w:p>
+    <w:p>
+      <w:pPr>
+        <w:jc w:val="both"/>
+        <w:rPr>
+          <w:b/>
+          <w:i/>
+        </w:rPr>
+      </w:pPr>
+      <w:r>
+        <w:rPr>
+          <w:b/>
+          <w:i/>
+        </w:rPr>
+        <w:t>En train de perdre le fil</w:t>
+      </w:r>
+    </w:p>
+    <w:p>
+      <w:pPr>
+        <w:jc w:val="both"/>
+      </w:pPr>
+      <w:r>
+        <w:t>Avec tous ces idées émergeantes, Sébastien décida de recréer le jeu avec un nom tout aussi original, D&amp;D Z.0! Le jeu pris enfin un peu d’organisation et la fiche de joueur devint la fiche de personnage avec des lignes séparant les sections. Mais ce n’était pas fini puisque l’organisation mena à plusieurs idées et suggestions qu’il fallait absolument intégrer. Pour ce faire…</w:t>
+      </w:r>
+    </w:p>
+    <w:p>
+      <w:pPr>
+        <w:jc w:val="both"/>
+      </w:pPr>
+    </w:p>
+    <w:p>
+      <w:pPr>
+        <w:jc w:val="both"/>
+        <w:rPr>
+          <w:b/>
+          <w:i/>
+        </w:rPr>
+      </w:pPr>
+      <w:r>
+        <w:rPr>
+          <w:b/>
+          <w:i/>
+        </w:rPr>
+        <w:t>L’ultime et dernière version!</w:t>
+      </w:r>
+    </w:p>
+    <w:p>
+      <w:pPr>
+        <w:jc w:val="both"/>
+      </w:pPr>
+      <w:r>
+        <w:t xml:space="preserve">Enfin, </w:t>
+      </w:r>
+      <w:proofErr w:type="spellStart"/>
+      <w:r>
+        <w:t>Zirconia</w:t>
+      </w:r>
+      <w:proofErr w:type="spellEnd"/>
+      <w:r>
+        <w:t xml:space="preserve"> est le nom final du </w:t>
+      </w:r>
+      <w:r>
+        <w:t xml:space="preserve">jeu de rôle. La création et la décision de ce nom pris plus de 2 semaines. Ce fût un total hasard quand Ismaël trouva sur Google que </w:t>
+      </w:r>
+      <w:proofErr w:type="spellStart"/>
+      <w:r>
+        <w:t>Zirconia</w:t>
+      </w:r>
+      <w:proofErr w:type="spellEnd"/>
+      <w:r>
+        <w:t xml:space="preserve"> est, en fait, une pierre précieuse.</w:t>
+      </w:r>
+      <w:r>
+        <w:t xml:space="preserve"> Actuellement, c’est la version sur laquelle l’équipe travaille entre bons amis du secondaire de promotion 2015. Étant donné les études en programmation de Sébastien, le jeu prend une tournure informatique, se délivre de l’utilisation de papier et aide à la réduction de la déforestation de nos amis verts puisque tous travaillent sur l’avancement du jeu sur Word, </w:t>
+      </w:r>
+      <w:proofErr w:type="spellStart"/>
+      <w:r>
+        <w:t>LibreOffice</w:t>
+      </w:r>
+      <w:proofErr w:type="spellEnd"/>
+      <w:r>
+        <w:t xml:space="preserve"> ou sur Android. Vive les jeux de rôles, ça forge les liens entre amis.</w:t>
+      </w:r>
+    </w:p>
+    <w:p>
+      <w:pPr>
+        <w:jc w:val="both"/>
+      </w:pPr>
+    </w:p>
+    <w:p>
+      <w:pPr>
+        <w:jc w:val="both"/>
+      </w:pPr>
+      <w:r>
+        <w:t xml:space="preserve">Oh! Et on ne parlera pas de la version où le jeu s’appelait </w:t>
+      </w:r>
+      <w:proofErr w:type="spellStart"/>
+      <w:r>
+        <w:t>Biru</w:t>
+      </w:r>
+      <w:proofErr w:type="spellEnd"/>
+      <w:r>
+        <w:t>...</w:t>
+      </w:r>
+    </w:p>
+    <w:p>
+      <w:pPr>
+        <w:jc w:val="both"/>
+      </w:pPr>
+    </w:p>
+    <w:p>
+      <w:pPr>
+        <w:jc w:val="both"/>
+        <w:rPr>
+          <w:b/>
+          <w:i/>
+        </w:rPr>
+      </w:pPr>
+      <w:r>
+        <w:rPr>
+          <w:b/>
+          <w:i/>
+        </w:rPr>
+        <w:t xml:space="preserve">Pourquoi </w:t>
+      </w:r>
+      <w:proofErr w:type="spellStart"/>
+      <w:r>
+        <w:rPr>
+          <w:b/>
+          <w:i/>
+        </w:rPr>
+        <w:t>Zirconia</w:t>
+      </w:r>
+      <w:proofErr w:type="spellEnd"/>
+      <w:r>
+        <w:rPr>
+          <w:b/>
+          <w:i/>
+        </w:rPr>
+        <w:t xml:space="preserve"> </w:t>
+      </w:r>
+      <w:r>
+        <w:rPr>
+          <w:b/>
+          <w:i/>
+        </w:rPr>
+        <w:t>?</w:t>
+      </w:r>
+    </w:p>
+    <w:p>
+      <w:pPr>
+        <w:jc w:val="both"/>
+        <w:rPr>
+          <w:color w:val="FF0000"/>
+        </w:rPr>
+      </w:pPr>
+      <w:r>
+        <w:rPr>
+          <w:color w:val="FF0000"/>
+        </w:rPr>
+        <w:t>RÉMI</w:t>
+      </w:r>
+    </w:p>
+    <w:p>
+      <w:pPr>
+        <w:jc w:val="both"/>
+      </w:pPr>
+    </w:p>
+    <w:p>
+      <w:pPr>
+        <w:jc w:val="both"/>
+        <w:rPr>
+          <w:color w:val="FF0000"/>
+        </w:rPr>
+      </w:pPr>
+      <w:r>
+        <w:rPr>
+          <w:color w:val="FF0000"/>
+        </w:rPr>
+        <w:t>ÉRIC</w:t>
+      </w:r>
+    </w:p>
+    <w:p>
+      <w:pPr>
+        <w:jc w:val="both"/>
+      </w:pPr>
+    </w:p>
+    <w:p>
+      <w:pPr>
+        <w:jc w:val="both"/>
+        <w:rPr>
+          <w:color w:val="FF0000"/>
+        </w:rPr>
+      </w:pPr>
+      <w:r>
+        <w:rPr>
+          <w:color w:val="FF0000"/>
+        </w:rPr>
+        <w:t>ISMAËL</w:t>
+      </w:r>
+    </w:p>
+    <w:p>
+      <w:pPr>
+        <w:jc w:val="both"/>
+      </w:pPr>
+    </w:p>
+    <w:p>
+      <w:pPr>
+        <w:jc w:val="both"/>
+      </w:pPr>
+      <w:r>
+        <w:t xml:space="preserve">« Ce qui m’a poussé à construire </w:t>
+      </w:r>
+      <w:proofErr w:type="spellStart"/>
+      <w:r>
+        <w:t>Zirconia</w:t>
+      </w:r>
+      <w:proofErr w:type="spellEnd"/>
+      <w:r>
+        <w:t xml:space="preserve"> c’est surtout l’idée de créer et de s’imaginer dans un monde fantastique auquel nous avons tous contribués. J’ai voulu créer un jeu magique avec mes meilleurs amis et c’est probablement dans les meilleurs moments que nous avons passés ensemb</w:t>
+      </w:r>
+      <w:bookmarkStart w:id="0" w:name="_GoBack"/>
+      <w:bookmarkEnd w:id="0"/>
+      <w:r>
+        <w:t>le, alors je vous souhaite bienvenue dans notre monde fantastique et soyez émerveillés! » - Sébastien</w:t>
+      </w:r>
+    </w:p>
+    <w:p>
+      <w:pPr>
+        <w:jc w:val="both"/>
+      </w:pPr>
+    </w:p>
+    <w:p>
+      <w:pPr>
+        <w:jc w:val="center"/>
+        <w:rPr>
+          <w:b/>
+          <w:sz w:val="56"/>
+          <w:szCs w:val="56"/>
+        </w:rPr>
+      </w:pPr>
+      <w:r>
+        <w:rPr>
+          <w:b/>
+          <w:sz w:val="56"/>
+          <w:szCs w:val="56"/>
+        </w:rPr>
+        <w:t xml:space="preserve">Le </w:t>
+      </w:r>
+      <w:r>
+        <w:rPr>
+          <w:b/>
+          <w:sz w:val="56"/>
+          <w:szCs w:val="56"/>
+        </w:rPr>
+        <w:t>jeu</w:t>
+      </w:r>
+      <w:r>
+        <w:rPr>
+          <w:b/>
+          <w:sz w:val="56"/>
+          <w:szCs w:val="56"/>
+        </w:rPr>
+        <w:fldChar w:fldCharType="begin"/>
+      </w:r>
+      <w:r>
+        <w:rPr>
+          <w:b/>
+          <w:sz w:val="56"/>
+          <w:szCs w:val="56"/>
+        </w:rPr>
+        <w:instrText xml:space="preserve"> XE "Le maitre du jeu" </w:instrText>
+      </w:r>
+      <w:r>
+        <w:rPr>
+          <w:b/>
+          <w:sz w:val="56"/>
+          <w:szCs w:val="56"/>
+        </w:rPr>
+        <w:fldChar w:fldCharType="end"/>
+      </w:r>
+    </w:p>
+    <w:p>
+      <w:pPr>
+        <w:jc w:val="both"/>
+        <w:rPr>
+          <w:sz w:val="40"/>
+          <w:szCs w:val="40"/>
+        </w:rPr>
+      </w:pPr>
+      <w:r>
+        <w:rPr>
+          <w:sz w:val="40"/>
+          <w:szCs w:val="40"/>
+        </w:rPr>
+        <w:t>Joueurs</w:t>
+      </w:r>
+    </w:p>
+    <w:p>
+      <w:pPr>
+        <w:jc w:val="both"/>
+        <w:rPr>
+          <w:b/>
+          <w:i/>
+        </w:rPr>
+      </w:pPr>
+      <w:r>
+        <w:rPr>
+          <w:b/>
+          <w:i/>
+        </w:rPr>
+        <w:t>Ss</w:t>
+      </w:r>
+    </w:p>
+    <w:p>
+      <w:pPr>
+        <w:jc w:val="both"/>
+      </w:pPr>
+      <w:r>
+        <w:t>Ss</w:t>
+      </w:r>
+    </w:p>
+    <w:p>
+      <w:pPr>
+        <w:jc w:val="both"/>
+      </w:pPr>
+    </w:p>
+    <w:p>
+      <w:pPr>
+        <w:jc w:val="both"/>
+        <w:rPr>
+          <w:sz w:val="40"/>
+          <w:szCs w:val="40"/>
+        </w:rPr>
+      </w:pPr>
+      <w:r>
+        <w:rPr>
+          <w:sz w:val="40"/>
+          <w:szCs w:val="40"/>
+        </w:rPr>
+        <w:t>Maitre du jeu</w:t>
+      </w:r>
+    </w:p>
+    <w:p>
+      <w:pPr>
+        <w:jc w:val="both"/>
+        <w:rPr>
+          <w:b/>
+          <w:i/>
+        </w:rPr>
+      </w:pPr>
+      <w:r>
+        <w:rPr>
+          <w:b/>
+          <w:i/>
+        </w:rPr>
+        <w:t>Ss</w:t>
+      </w:r>
+    </w:p>
+    <w:p>
+      <w:pPr>
+        <w:jc w:val="both"/>
+      </w:pPr>
+      <w:proofErr w:type="spellStart"/>
+      <w:proofErr w:type="gramStart"/>
+      <w:r>
+        <w:t>ss</w:t>
+      </w:r>
+      <w:proofErr w:type="spellEnd"/>
+      <w:proofErr w:type="gramEnd"/>
+    </w:p>
+    <w:p>
+      <w:pPr>
+        <w:jc w:val="both"/>
+      </w:pPr>
+    </w:p>
+    <w:p>
+      <w:pPr>
+        <w:jc w:val="both"/>
+        <w:rPr>
+          <w:sz w:val="40"/>
+          <w:szCs w:val="40"/>
+        </w:rPr>
+      </w:pPr>
+      <w:r>
+        <w:rPr>
+          <w:sz w:val="40"/>
+          <w:szCs w:val="40"/>
+        </w:rPr>
+        <w:t>Créatures</w:t>
+      </w:r>
+    </w:p>
+    <w:p>
+      <w:pPr>
+        <w:jc w:val="both"/>
+        <w:rPr>
+          <w:b/>
+          <w:i/>
+        </w:rPr>
+      </w:pPr>
+      <w:r>
+        <w:rPr>
+          <w:b/>
+          <w:i/>
+        </w:rPr>
+        <w:t>Ss</w:t>
+      </w:r>
+    </w:p>
+    <w:p>
+      <w:pPr>
+        <w:jc w:val="both"/>
+      </w:pPr>
+      <w:r>
+        <w:t>Ss</w:t>
+      </w:r>
+    </w:p>
+    <w:p>
+      <w:pPr>
+        <w:jc w:val="both"/>
+      </w:pPr>
+    </w:p>
+    <w:p>
+      <w:pPr>
+        <w:jc w:val="both"/>
+        <w:rPr>
+          <w:sz w:val="40"/>
+          <w:szCs w:val="40"/>
+        </w:rPr>
+      </w:pPr>
+      <w:r>
+        <w:rPr>
+          <w:sz w:val="40"/>
+          <w:szCs w:val="40"/>
+        </w:rPr>
+        <w:t>Carte</w:t>
+      </w:r>
+    </w:p>
+    <w:p>
+      <w:pPr>
+        <w:jc w:val="both"/>
+        <w:rPr>
+          <w:b/>
+          <w:i/>
+        </w:rPr>
+      </w:pPr>
+      <w:r>
+        <w:rPr>
+          <w:b/>
+          <w:i/>
+        </w:rPr>
+        <w:t>Ss</w:t>
+      </w:r>
+    </w:p>
+    <w:p>
+      <w:pPr>
+        <w:jc w:val="both"/>
+      </w:pPr>
+      <w:proofErr w:type="spellStart"/>
+      <w:proofErr w:type="gramStart"/>
+      <w:r>
+        <w:t>ss</w:t>
+      </w:r>
+      <w:proofErr w:type="spellEnd"/>
+      <w:proofErr w:type="gramEnd"/>
+    </w:p>
+    <w:p>
+      <w:pPr>
+        <w:jc w:val="both"/>
+      </w:pPr>
+    </w:p>
+    <w:p>
+      <w:pPr>
+        <w:jc w:val="both"/>
+        <w:rPr>
+          <w:sz w:val="40"/>
+          <w:szCs w:val="40"/>
+        </w:rPr>
+      </w:pPr>
+      <w:r>
+        <w:rPr>
+          <w:sz w:val="40"/>
+          <w:szCs w:val="40"/>
+        </w:rPr>
+        <w:t>Équipements</w:t>
+      </w:r>
+    </w:p>
+    <w:p>
+      <w:pPr>
+        <w:jc w:val="both"/>
+        <w:rPr>
+          <w:b/>
+          <w:i/>
+        </w:rPr>
+      </w:pPr>
+      <w:r>
+        <w:rPr>
+          <w:b/>
+          <w:i/>
+        </w:rPr>
+        <w:t>Ss</w:t>
+      </w:r>
+    </w:p>
+    <w:p>
+      <w:pPr>
+        <w:jc w:val="both"/>
+      </w:pPr>
+      <w:r>
+        <w:t>Ss</w:t>
+      </w:r>
+    </w:p>
+    <w:p>
+      <w:pPr>
+        <w:jc w:val="both"/>
+      </w:pPr>
+    </w:p>
+    <w:p>
+      <w:pPr>
+        <w:jc w:val="both"/>
+        <w:rPr>
+          <w:sz w:val="40"/>
+          <w:szCs w:val="40"/>
+        </w:rPr>
+      </w:pPr>
+      <w:proofErr w:type="spellStart"/>
+      <w:r>
+        <w:rPr>
+          <w:sz w:val="40"/>
+          <w:szCs w:val="40"/>
+        </w:rPr>
+        <w:t>PNJs</w:t>
+      </w:r>
+      <w:proofErr w:type="spellEnd"/>
+    </w:p>
+    <w:p>
+      <w:pPr>
+        <w:jc w:val="both"/>
+        <w:rPr>
+          <w:b/>
+          <w:i/>
+        </w:rPr>
+      </w:pPr>
+      <w:r>
+        <w:rPr>
+          <w:b/>
+          <w:i/>
+        </w:rPr>
+        <w:t>Ss</w:t>
+      </w:r>
+    </w:p>
+    <w:p>
+      <w:pPr>
+        <w:jc w:val="both"/>
+      </w:pPr>
+      <w:r>
+        <w:t>Ss</w:t>
+      </w:r>
+    </w:p>
+    <w:p>
+      <w:pPr>
+        <w:jc w:val="both"/>
+      </w:pPr>
+    </w:p>
+    <w:p>
+      <w:pPr>
+        <w:jc w:val="both"/>
+        <w:rPr>
+          <w:sz w:val="40"/>
+          <w:szCs w:val="40"/>
+        </w:rPr>
+      </w:pPr>
+      <w:r>
+        <w:rPr>
+          <w:sz w:val="40"/>
+          <w:szCs w:val="40"/>
+        </w:rPr>
+        <w:t>Dés</w:t>
+      </w:r>
+    </w:p>
+    <w:p>
+      <w:pPr>
+        <w:jc w:val="both"/>
+        <w:rPr>
+          <w:b/>
+          <w:i/>
+        </w:rPr>
+      </w:pPr>
+      <w:r>
+        <w:rPr>
+          <w:b/>
+          <w:i/>
+        </w:rPr>
+        <w:t>Ss</w:t>
+      </w:r>
+    </w:p>
+    <w:p>
+      <w:pPr>
+        <w:jc w:val="both"/>
+      </w:pPr>
+      <w:r>
+        <w:t>Ss</w:t>
+      </w:r>
+    </w:p>
+    <w:p>
+      <w:pPr>
+        <w:jc w:val="both"/>
+      </w:pPr>
+    </w:p>
+    <w:p>
+      <w:pPr>
+        <w:jc w:val="center"/>
+        <w:rPr>
+          <w:b/>
+          <w:sz w:val="56"/>
+          <w:szCs w:val="56"/>
+        </w:rPr>
+      </w:pPr>
+      <w:r>
+        <w:rPr>
+          <w:b/>
+          <w:sz w:val="56"/>
+          <w:szCs w:val="56"/>
+        </w:rPr>
         <w:t>Les joueurs</w:t>
       </w:r>
       <w:r>
@@ -629,31 +1360,596 @@
           <w:sz w:val="40"/>
           <w:szCs w:val="40"/>
         </w:rPr>
-        <w:t>Ss</w:t>
-      </w:r>
-    </w:p>
-    <w:p>
-      <w:pPr>
-        <w:jc w:val="both"/>
-        <w:rPr>
-          <w:b/>
-          <w:i/>
-        </w:rPr>
-      </w:pPr>
-      <w:r>
-        <w:rPr>
-          <w:b/>
-          <w:i/>
+        <w:t>Fiche de personnage</w:t>
+      </w:r>
+    </w:p>
+    <w:p>
+      <w:pPr>
+        <w:jc w:val="both"/>
+        <w:rPr>
+          <w:b/>
+          <w:i/>
+        </w:rPr>
+      </w:pPr>
+      <w:r>
+        <w:rPr>
+          <w:b/>
+          <w:i/>
+        </w:rPr>
+        <w:t>Ss</w:t>
+      </w:r>
+    </w:p>
+    <w:p>
+      <w:pPr>
+        <w:jc w:val="both"/>
+      </w:pPr>
+      <w:r>
+        <w:t>Ss</w:t>
+      </w:r>
+    </w:p>
+    <w:p>
+      <w:pPr>
+        <w:jc w:val="both"/>
+      </w:pPr>
+    </w:p>
+    <w:p>
+      <w:pPr>
+        <w:jc w:val="both"/>
+        <w:rPr>
+          <w:sz w:val="40"/>
+          <w:szCs w:val="40"/>
+          <w:lang w:val="en-US"/>
+        </w:rPr>
+      </w:pPr>
+      <w:r>
+        <w:rPr>
+          <w:sz w:val="40"/>
+          <w:szCs w:val="40"/>
+          <w:lang w:val="en-US"/>
+        </w:rPr>
+        <w:lastRenderedPageBreak/>
+        <w:t>Races</w:t>
+      </w:r>
+    </w:p>
+    <w:p>
+      <w:pPr>
+        <w:jc w:val="both"/>
+        <w:rPr>
+          <w:b/>
+          <w:i/>
+          <w:lang w:val="en-US"/>
+        </w:rPr>
+      </w:pPr>
+      <w:proofErr w:type="spellStart"/>
+      <w:r>
+        <w:rPr>
+          <w:b/>
+          <w:i/>
+          <w:lang w:val="en-US"/>
+        </w:rPr>
+        <w:t>Ss</w:t>
+      </w:r>
+      <w:proofErr w:type="spellEnd"/>
+    </w:p>
+    <w:p>
+      <w:pPr>
+        <w:jc w:val="both"/>
+        <w:rPr>
+          <w:lang w:val="en-US"/>
+        </w:rPr>
+      </w:pPr>
+      <w:proofErr w:type="spellStart"/>
+      <w:r>
+        <w:rPr>
+          <w:lang w:val="en-US"/>
+        </w:rPr>
+        <w:t>ss</w:t>
+      </w:r>
+      <w:proofErr w:type="spellEnd"/>
+    </w:p>
+    <w:p>
+      <w:pPr>
+        <w:jc w:val="both"/>
+        <w:rPr>
+          <w:lang w:val="en-US"/>
+        </w:rPr>
+      </w:pPr>
+    </w:p>
+    <w:p>
+      <w:pPr>
+        <w:jc w:val="both"/>
+        <w:rPr>
+          <w:sz w:val="40"/>
+          <w:szCs w:val="40"/>
+          <w:lang w:val="en-US"/>
+        </w:rPr>
+      </w:pPr>
+      <w:r>
+        <w:rPr>
+          <w:sz w:val="40"/>
+          <w:szCs w:val="40"/>
+          <w:lang w:val="en-US"/>
+        </w:rPr>
+        <w:t>Classes</w:t>
+      </w:r>
+    </w:p>
+    <w:p>
+      <w:pPr>
+        <w:jc w:val="both"/>
+        <w:rPr>
+          <w:b/>
+          <w:i/>
+          <w:lang w:val="en-US"/>
+        </w:rPr>
+      </w:pPr>
+      <w:proofErr w:type="spellStart"/>
+      <w:r>
+        <w:rPr>
+          <w:b/>
+          <w:i/>
+          <w:lang w:val="en-US"/>
+        </w:rPr>
+        <w:t>Ss</w:t>
+      </w:r>
+      <w:proofErr w:type="spellEnd"/>
+    </w:p>
+    <w:p>
+      <w:pPr>
+        <w:jc w:val="both"/>
+        <w:rPr>
+          <w:lang w:val="en-US"/>
+        </w:rPr>
+      </w:pPr>
+      <w:proofErr w:type="spellStart"/>
+      <w:r>
+        <w:rPr>
+          <w:lang w:val="en-US"/>
+        </w:rPr>
+        <w:t>Ss</w:t>
+      </w:r>
+      <w:proofErr w:type="spellEnd"/>
+    </w:p>
+    <w:p>
+      <w:pPr>
+        <w:jc w:val="both"/>
+        <w:rPr>
+          <w:lang w:val="en-US"/>
+        </w:rPr>
+      </w:pPr>
+    </w:p>
+    <w:p>
+      <w:pPr>
+        <w:jc w:val="both"/>
+        <w:rPr>
+          <w:sz w:val="40"/>
+          <w:szCs w:val="40"/>
+          <w:lang w:val="en-US"/>
+        </w:rPr>
+      </w:pPr>
+      <w:r>
+        <w:rPr>
+          <w:sz w:val="40"/>
+          <w:szCs w:val="40"/>
+          <w:lang w:val="en-US"/>
+        </w:rPr>
+        <w:t>Sorts</w:t>
+      </w:r>
+    </w:p>
+    <w:p>
+      <w:pPr>
+        <w:jc w:val="both"/>
+        <w:rPr>
+          <w:b/>
+          <w:i/>
+          <w:lang w:val="en-US"/>
+        </w:rPr>
+      </w:pPr>
+      <w:proofErr w:type="spellStart"/>
+      <w:r>
+        <w:rPr>
+          <w:b/>
+          <w:i/>
+          <w:lang w:val="en-US"/>
+        </w:rPr>
+        <w:t>Ss</w:t>
+      </w:r>
+      <w:proofErr w:type="spellEnd"/>
+    </w:p>
+    <w:p>
+      <w:pPr>
+        <w:jc w:val="both"/>
+        <w:rPr>
+          <w:lang w:val="en-US"/>
+        </w:rPr>
+      </w:pPr>
+      <w:proofErr w:type="spellStart"/>
+      <w:r>
+        <w:rPr>
+          <w:lang w:val="en-US"/>
+        </w:rPr>
+        <w:t>ss</w:t>
+      </w:r>
+      <w:proofErr w:type="spellEnd"/>
+    </w:p>
+    <w:p>
+      <w:pPr>
+        <w:jc w:val="both"/>
+        <w:rPr>
+          <w:lang w:val="en-US"/>
+        </w:rPr>
+      </w:pPr>
+    </w:p>
+    <w:p>
+      <w:pPr>
+        <w:jc w:val="both"/>
+        <w:rPr>
+          <w:sz w:val="40"/>
+          <w:szCs w:val="40"/>
+          <w:lang w:val="en-US"/>
+        </w:rPr>
+      </w:pPr>
+      <w:r>
+        <w:rPr>
+          <w:sz w:val="40"/>
+          <w:szCs w:val="40"/>
+          <w:lang w:val="en-US"/>
+        </w:rPr>
+        <w:t>Invocations</w:t>
+      </w:r>
+    </w:p>
+    <w:p>
+      <w:pPr>
+        <w:jc w:val="both"/>
+        <w:rPr>
+          <w:b/>
+          <w:i/>
+          <w:lang w:val="en-US"/>
+        </w:rPr>
+      </w:pPr>
+      <w:proofErr w:type="spellStart"/>
+      <w:r>
+        <w:rPr>
+          <w:b/>
+          <w:i/>
+          <w:lang w:val="en-US"/>
+        </w:rPr>
+        <w:t>Ss</w:t>
+      </w:r>
+      <w:proofErr w:type="spellEnd"/>
+    </w:p>
+    <w:p>
+      <w:pPr>
+        <w:jc w:val="both"/>
+        <w:rPr>
+          <w:lang w:val="en-US"/>
+        </w:rPr>
+      </w:pPr>
+      <w:proofErr w:type="spellStart"/>
+      <w:r>
+        <w:rPr>
+          <w:lang w:val="en-US"/>
         </w:rPr>
         <w:t>S</w:t>
       </w:r>
       <w:r>
         <w:rPr>
-          <w:b/>
-          <w:i/>
+          <w:lang w:val="en-US"/>
         </w:rPr>
         <w:t>s</w:t>
       </w:r>
+      <w:proofErr w:type="spellEnd"/>
+    </w:p>
+    <w:p>
+      <w:pPr>
+        <w:jc w:val="both"/>
+        <w:rPr>
+          <w:lang w:val="en-US"/>
+        </w:rPr>
+      </w:pPr>
+    </w:p>
+    <w:p>
+      <w:pPr>
+        <w:jc w:val="both"/>
+        <w:rPr>
+          <w:sz w:val="40"/>
+          <w:szCs w:val="40"/>
+          <w:lang w:val="en-US"/>
+        </w:rPr>
+      </w:pPr>
+      <w:r>
+        <w:rPr>
+          <w:sz w:val="40"/>
+          <w:szCs w:val="40"/>
+          <w:lang w:val="en-US"/>
+        </w:rPr>
+        <w:t>Combats</w:t>
+      </w:r>
+    </w:p>
+    <w:p>
+      <w:pPr>
+        <w:jc w:val="both"/>
+        <w:rPr>
+          <w:b/>
+          <w:i/>
+          <w:lang w:val="en-US"/>
+        </w:rPr>
+      </w:pPr>
+      <w:proofErr w:type="spellStart"/>
+      <w:r>
+        <w:rPr>
+          <w:b/>
+          <w:i/>
+          <w:lang w:val="en-US"/>
+        </w:rPr>
+        <w:t>Ss</w:t>
+      </w:r>
+      <w:proofErr w:type="spellEnd"/>
+    </w:p>
+    <w:p>
+      <w:pPr>
+        <w:jc w:val="both"/>
+        <w:rPr>
+          <w:lang w:val="en-US"/>
+        </w:rPr>
+      </w:pPr>
+      <w:proofErr w:type="spellStart"/>
+      <w:r>
+        <w:rPr>
+          <w:lang w:val="en-US"/>
+        </w:rPr>
+        <w:t>Ss</w:t>
+      </w:r>
+      <w:proofErr w:type="spellEnd"/>
+    </w:p>
+    <w:p>
+      <w:pPr>
+        <w:jc w:val="both"/>
+        <w:rPr>
+          <w:lang w:val="en-US"/>
+        </w:rPr>
+      </w:pPr>
+    </w:p>
+    <w:p>
+      <w:pPr>
+        <w:jc w:val="both"/>
+        <w:rPr>
+          <w:sz w:val="40"/>
+          <w:szCs w:val="40"/>
+          <w:lang w:val="en-US"/>
+        </w:rPr>
+      </w:pPr>
+      <w:proofErr w:type="spellStart"/>
+      <w:r>
+        <w:rPr>
+          <w:sz w:val="40"/>
+          <w:szCs w:val="40"/>
+          <w:lang w:val="en-US"/>
+        </w:rPr>
+        <w:t>Économie</w:t>
+      </w:r>
+      <w:proofErr w:type="spellEnd"/>
+    </w:p>
+    <w:p>
+      <w:pPr>
+        <w:jc w:val="both"/>
+        <w:rPr>
+          <w:b/>
+          <w:i/>
+          <w:lang w:val="en-US"/>
+        </w:rPr>
+      </w:pPr>
+      <w:proofErr w:type="spellStart"/>
+      <w:r>
+        <w:rPr>
+          <w:b/>
+          <w:i/>
+          <w:lang w:val="en-US"/>
+        </w:rPr>
+        <w:t>Ss</w:t>
+      </w:r>
+      <w:proofErr w:type="spellEnd"/>
+    </w:p>
+    <w:p>
+      <w:pPr>
+        <w:jc w:val="both"/>
+        <w:rPr>
+          <w:lang w:val="en-US"/>
+        </w:rPr>
+      </w:pPr>
+      <w:proofErr w:type="spellStart"/>
+      <w:r>
+        <w:rPr>
+          <w:lang w:val="en-US"/>
+        </w:rPr>
+        <w:t>Ss</w:t>
+      </w:r>
+      <w:proofErr w:type="spellEnd"/>
+    </w:p>
+    <w:p>
+      <w:pPr>
+        <w:jc w:val="both"/>
+        <w:rPr>
+          <w:lang w:val="en-US"/>
+        </w:rPr>
+      </w:pPr>
+    </w:p>
+    <w:p>
+      <w:pPr>
+        <w:jc w:val="both"/>
+        <w:rPr>
+          <w:sz w:val="40"/>
+          <w:szCs w:val="40"/>
+        </w:rPr>
+      </w:pPr>
+      <w:r>
+        <w:rPr>
+          <w:sz w:val="40"/>
+          <w:szCs w:val="40"/>
+        </w:rPr>
+        <w:t>Factions</w:t>
+      </w:r>
+    </w:p>
+    <w:p>
+      <w:pPr>
+        <w:jc w:val="both"/>
+        <w:rPr>
+          <w:b/>
+          <w:i/>
+        </w:rPr>
+      </w:pPr>
+      <w:r>
+        <w:rPr>
+          <w:b/>
+          <w:i/>
+        </w:rPr>
+        <w:t>Ss</w:t>
+      </w:r>
+    </w:p>
+    <w:p>
+      <w:pPr>
+        <w:jc w:val="both"/>
+      </w:pPr>
+      <w:r>
+        <w:t>Ss</w:t>
+      </w:r>
+    </w:p>
+    <w:p>
+      <w:pPr>
+        <w:jc w:val="both"/>
+      </w:pPr>
+    </w:p>
+    <w:p>
+      <w:pPr>
+        <w:jc w:val="both"/>
+        <w:rPr>
+          <w:sz w:val="40"/>
+          <w:szCs w:val="40"/>
+        </w:rPr>
+      </w:pPr>
+      <w:r>
+        <w:rPr>
+          <w:sz w:val="40"/>
+          <w:szCs w:val="40"/>
+        </w:rPr>
+        <w:t>Métiers</w:t>
+      </w:r>
+    </w:p>
+    <w:p>
+      <w:pPr>
+        <w:jc w:val="both"/>
+        <w:rPr>
+          <w:b/>
+          <w:i/>
+        </w:rPr>
+      </w:pPr>
+      <w:r>
+        <w:rPr>
+          <w:b/>
+          <w:i/>
+        </w:rPr>
+        <w:t>Ss</w:t>
+      </w:r>
+    </w:p>
+    <w:p>
+      <w:pPr>
+        <w:jc w:val="both"/>
+      </w:pPr>
+      <w:r>
+        <w:t>Ss</w:t>
+      </w:r>
+    </w:p>
+    <w:p>
+      <w:pPr>
+        <w:jc w:val="both"/>
+      </w:pPr>
+    </w:p>
+    <w:p>
+      <w:pPr>
+        <w:jc w:val="both"/>
+        <w:rPr>
+          <w:sz w:val="40"/>
+          <w:szCs w:val="40"/>
+        </w:rPr>
+      </w:pPr>
+      <w:r>
+        <w:rPr>
+          <w:sz w:val="40"/>
+          <w:szCs w:val="40"/>
+        </w:rPr>
+        <w:t>Relations</w:t>
+      </w:r>
+    </w:p>
+    <w:p>
+      <w:pPr>
+        <w:jc w:val="both"/>
+        <w:rPr>
+          <w:b/>
+          <w:i/>
+        </w:rPr>
+      </w:pPr>
+      <w:r>
+        <w:rPr>
+          <w:b/>
+          <w:i/>
+        </w:rPr>
+        <w:t>S</w:t>
+      </w:r>
+      <w:r>
+        <w:rPr>
+          <w:b/>
+          <w:i/>
+        </w:rPr>
+        <w:t>s</w:t>
+      </w:r>
+    </w:p>
+    <w:p>
+      <w:pPr>
+        <w:jc w:val="both"/>
+      </w:pPr>
+      <w:r>
+        <w:t>S</w:t>
+      </w:r>
+      <w:r>
+        <w:t>s</w:t>
+      </w:r>
+    </w:p>
+    <w:p>
+      <w:pPr>
+        <w:jc w:val="both"/>
+      </w:pPr>
+    </w:p>
+    <w:p>
+      <w:pPr>
+        <w:jc w:val="both"/>
+        <w:rPr>
+          <w:sz w:val="40"/>
+          <w:szCs w:val="40"/>
+        </w:rPr>
+      </w:pPr>
+      <w:r>
+        <w:rPr>
+          <w:sz w:val="40"/>
+          <w:szCs w:val="40"/>
+        </w:rPr>
+        <w:t>Propriétés</w:t>
+      </w:r>
+    </w:p>
+    <w:p>
+      <w:pPr>
+        <w:jc w:val="both"/>
+        <w:rPr>
+          <w:b/>
+          <w:i/>
+        </w:rPr>
+      </w:pPr>
+      <w:r>
+        <w:rPr>
+          <w:b/>
+          <w:i/>
+        </w:rPr>
+        <w:lastRenderedPageBreak/>
+        <w:t>Ss</w:t>
+      </w:r>
     </w:p>
     <w:p>
       <w:pPr>
@@ -932,18 +2228,510 @@
       <w:pPr>
         <w:jc w:val="both"/>
       </w:pPr>
-      <w:proofErr w:type="spellStart"/>
-      <w:proofErr w:type="gramStart"/>
-      <w:r>
+      <w:r>
+        <w:t>S</w:t>
+      </w:r>
+      <w:r>
+        <w:t>s</w:t>
+      </w:r>
+    </w:p>
+    <w:p>
+      <w:pPr>
+        <w:jc w:val="both"/>
+        <w:rPr>
+          <w:lang w:val="en-US"/>
+        </w:rPr>
+      </w:pPr>
+    </w:p>
+    <w:p>
+      <w:pPr>
+        <w:jc w:val="both"/>
+        <w:rPr>
+          <w:sz w:val="40"/>
+          <w:szCs w:val="40"/>
+          <w:lang w:val="en-US"/>
+        </w:rPr>
+      </w:pPr>
+      <w:r>
+        <w:rPr>
+          <w:sz w:val="40"/>
+          <w:szCs w:val="40"/>
+          <w:lang w:val="en-US"/>
+        </w:rPr>
+        <w:t>Biomes</w:t>
+      </w:r>
+    </w:p>
+    <w:p>
+      <w:pPr>
+        <w:jc w:val="both"/>
+        <w:rPr>
+          <w:b/>
+          <w:i/>
+          <w:lang w:val="en-US"/>
+        </w:rPr>
+      </w:pPr>
+      <w:proofErr w:type="spellStart"/>
+      <w:r>
+        <w:rPr>
+          <w:b/>
+          <w:i/>
+          <w:lang w:val="en-US"/>
+        </w:rPr>
+        <w:t>Ss</w:t>
+      </w:r>
+      <w:proofErr w:type="spellEnd"/>
+    </w:p>
+    <w:p>
+      <w:pPr>
+        <w:jc w:val="both"/>
+        <w:rPr>
+          <w:lang w:val="en-US"/>
+        </w:rPr>
+      </w:pPr>
+      <w:proofErr w:type="spellStart"/>
+      <w:r>
+        <w:rPr>
+          <w:lang w:val="en-US"/>
+        </w:rPr>
+        <w:t>S</w:t>
+      </w:r>
+      <w:r>
+        <w:rPr>
+          <w:lang w:val="en-US"/>
+        </w:rPr>
+        <w:t>s</w:t>
+      </w:r>
+      <w:proofErr w:type="spellEnd"/>
+    </w:p>
+    <w:p>
+      <w:pPr>
+        <w:jc w:val="both"/>
+        <w:rPr>
+          <w:lang w:val="en-US"/>
+        </w:rPr>
+      </w:pPr>
+    </w:p>
+    <w:p>
+      <w:pPr>
+        <w:jc w:val="both"/>
+        <w:rPr>
+          <w:sz w:val="40"/>
+          <w:szCs w:val="40"/>
+          <w:lang w:val="en-US"/>
+        </w:rPr>
+      </w:pPr>
+      <w:proofErr w:type="spellStart"/>
+      <w:r>
+        <w:rPr>
+          <w:sz w:val="40"/>
+          <w:szCs w:val="40"/>
+          <w:lang w:val="en-US"/>
+        </w:rPr>
+        <w:t>Banques</w:t>
+      </w:r>
+      <w:proofErr w:type="spellEnd"/>
+    </w:p>
+    <w:p>
+      <w:pPr>
+        <w:jc w:val="both"/>
+        <w:rPr>
+          <w:b/>
+          <w:i/>
+          <w:lang w:val="en-US"/>
+        </w:rPr>
+      </w:pPr>
+      <w:proofErr w:type="spellStart"/>
+      <w:r>
+        <w:rPr>
+          <w:b/>
+          <w:i/>
+          <w:lang w:val="en-US"/>
+        </w:rPr>
+        <w:t>Ss</w:t>
+      </w:r>
+      <w:proofErr w:type="spellEnd"/>
+    </w:p>
+    <w:p>
+      <w:pPr>
+        <w:jc w:val="both"/>
+        <w:rPr>
+          <w:lang w:val="en-US"/>
+        </w:rPr>
+      </w:pPr>
+      <w:proofErr w:type="spellStart"/>
+      <w:r>
+        <w:rPr>
+          <w:lang w:val="en-US"/>
+        </w:rPr>
+        <w:t>Ss</w:t>
+      </w:r>
+      <w:proofErr w:type="spellEnd"/>
+    </w:p>
+    <w:p>
+      <w:pPr>
+        <w:jc w:val="both"/>
+        <w:rPr>
+          <w:lang w:val="en-US"/>
+        </w:rPr>
+      </w:pPr>
+    </w:p>
+    <w:p>
+      <w:pPr>
+        <w:jc w:val="both"/>
+        <w:rPr>
+          <w:sz w:val="40"/>
+          <w:szCs w:val="40"/>
+        </w:rPr>
+      </w:pPr>
+      <w:r>
+        <w:rPr>
+          <w:sz w:val="40"/>
+          <w:szCs w:val="40"/>
+        </w:rPr>
+        <w:t>Donjons</w:t>
+      </w:r>
+    </w:p>
+    <w:p>
+      <w:pPr>
+        <w:jc w:val="both"/>
+        <w:rPr>
+          <w:b/>
+          <w:i/>
+        </w:rPr>
+      </w:pPr>
+      <w:r>
+        <w:rPr>
+          <w:b/>
+          <w:i/>
+        </w:rPr>
+        <w:t>Ss</w:t>
+      </w:r>
+    </w:p>
+    <w:p>
+      <w:pPr>
+        <w:jc w:val="both"/>
+      </w:pPr>
+      <w:r>
+        <w:t>Ss</w:t>
+      </w:r>
+    </w:p>
+    <w:p>
+      <w:pPr>
+        <w:jc w:val="both"/>
+        <w:rPr>
+          <w:lang w:val="en-US"/>
+        </w:rPr>
+      </w:pPr>
+    </w:p>
+    <w:p>
+      <w:pPr>
+        <w:jc w:val="both"/>
+        <w:rPr>
+          <w:sz w:val="40"/>
+          <w:szCs w:val="40"/>
+        </w:rPr>
+      </w:pPr>
+      <w:r>
+        <w:rPr>
+          <w:sz w:val="40"/>
+          <w:szCs w:val="40"/>
+        </w:rPr>
+        <w:t>Arènes</w:t>
+      </w:r>
+    </w:p>
+    <w:p>
+      <w:pPr>
+        <w:jc w:val="both"/>
+        <w:rPr>
+          <w:b/>
+          <w:i/>
+        </w:rPr>
+      </w:pPr>
+      <w:r>
+        <w:rPr>
+          <w:b/>
+          <w:i/>
+        </w:rPr>
+        <w:t>Ss</w:t>
+      </w:r>
+    </w:p>
+    <w:p>
+      <w:pPr>
+        <w:jc w:val="both"/>
+      </w:pPr>
+      <w:r>
+        <w:t>Ss</w:t>
+      </w:r>
+    </w:p>
+    <w:p>
+      <w:pPr>
+        <w:jc w:val="both"/>
+        <w:rPr>
+          <w:lang w:val="en-US"/>
+        </w:rPr>
+      </w:pPr>
+    </w:p>
+    <w:p>
+      <w:pPr>
+        <w:jc w:val="both"/>
+        <w:rPr>
+          <w:sz w:val="40"/>
+          <w:szCs w:val="40"/>
+          <w:lang w:val="en-US"/>
+        </w:rPr>
+      </w:pPr>
+      <w:proofErr w:type="spellStart"/>
+      <w:r>
+        <w:rPr>
+          <w:sz w:val="40"/>
+          <w:szCs w:val="40"/>
+          <w:lang w:val="en-US"/>
+        </w:rPr>
+        <w:lastRenderedPageBreak/>
+        <w:t>Tavernes</w:t>
+      </w:r>
+      <w:proofErr w:type="spellEnd"/>
+    </w:p>
+    <w:p>
+      <w:pPr>
+        <w:jc w:val="both"/>
+        <w:rPr>
+          <w:b/>
+          <w:i/>
+          <w:lang w:val="en-US"/>
+        </w:rPr>
+      </w:pPr>
+      <w:proofErr w:type="spellStart"/>
+      <w:r>
+        <w:rPr>
+          <w:b/>
+          <w:i/>
+          <w:lang w:val="en-US"/>
+        </w:rPr>
+        <w:t>Ss</w:t>
+      </w:r>
+      <w:proofErr w:type="spellEnd"/>
+    </w:p>
+    <w:p>
+      <w:pPr>
+        <w:jc w:val="both"/>
+        <w:rPr>
+          <w:lang w:val="en-US"/>
+        </w:rPr>
+      </w:pPr>
+      <w:proofErr w:type="spellStart"/>
+      <w:r>
+        <w:rPr>
+          <w:lang w:val="en-US"/>
+        </w:rPr>
+        <w:t>Ss</w:t>
+      </w:r>
+      <w:proofErr w:type="spellEnd"/>
+    </w:p>
+    <w:p>
+      <w:pPr>
+        <w:jc w:val="both"/>
+        <w:rPr>
+          <w:lang w:val="en-US"/>
+        </w:rPr>
+      </w:pPr>
+    </w:p>
+    <w:p>
+      <w:pPr>
+        <w:jc w:val="center"/>
+        <w:rPr>
+          <w:b/>
+          <w:sz w:val="56"/>
+          <w:szCs w:val="56"/>
+        </w:rPr>
+      </w:pPr>
+      <w:r>
+        <w:rPr>
+          <w:b/>
+          <w:sz w:val="56"/>
+          <w:szCs w:val="56"/>
+        </w:rPr>
+        <w:t>Les équipements</w:t>
+      </w:r>
+      <w:r>
+        <w:rPr>
+          <w:b/>
+          <w:sz w:val="56"/>
+          <w:szCs w:val="56"/>
+        </w:rPr>
+        <w:fldChar w:fldCharType="begin"/>
+      </w:r>
+      <w:r>
+        <w:rPr>
+          <w:b/>
+          <w:sz w:val="56"/>
+          <w:szCs w:val="56"/>
+        </w:rPr>
+        <w:instrText xml:space="preserve"> XE "Les équipements" </w:instrText>
+      </w:r>
+      <w:r>
+        <w:rPr>
+          <w:b/>
+          <w:sz w:val="56"/>
+          <w:szCs w:val="56"/>
+        </w:rPr>
+        <w:fldChar w:fldCharType="end"/>
+      </w:r>
+    </w:p>
+    <w:p>
+      <w:pPr>
+        <w:jc w:val="both"/>
+        <w:rPr>
+          <w:sz w:val="40"/>
+          <w:szCs w:val="40"/>
+          <w:lang w:val="en-US"/>
+        </w:rPr>
+      </w:pPr>
+      <w:proofErr w:type="spellStart"/>
+      <w:r>
+        <w:rPr>
+          <w:sz w:val="40"/>
+          <w:szCs w:val="40"/>
+          <w:lang w:val="en-US"/>
+        </w:rPr>
+        <w:t>Ss</w:t>
+      </w:r>
+      <w:proofErr w:type="spellEnd"/>
+    </w:p>
+    <w:p>
+      <w:pPr>
+        <w:jc w:val="both"/>
+        <w:rPr>
+          <w:b/>
+          <w:i/>
+          <w:lang w:val="en-US"/>
+        </w:rPr>
+      </w:pPr>
+      <w:proofErr w:type="spellStart"/>
+      <w:r>
+        <w:rPr>
+          <w:b/>
+          <w:i/>
+          <w:lang w:val="en-US"/>
+        </w:rPr>
+        <w:t>Ss</w:t>
+      </w:r>
+      <w:proofErr w:type="spellEnd"/>
+    </w:p>
+    <w:p>
+      <w:pPr>
+        <w:jc w:val="both"/>
+        <w:rPr>
+          <w:lang w:val="en-US"/>
+        </w:rPr>
+      </w:pPr>
+      <w:proofErr w:type="spellStart"/>
+      <w:r>
+        <w:rPr>
+          <w:lang w:val="en-US"/>
+        </w:rPr>
+        <w:t>S</w:t>
+      </w:r>
+      <w:r>
+        <w:rPr>
+          <w:lang w:val="en-US"/>
+        </w:rPr>
+        <w:t>s</w:t>
+      </w:r>
+      <w:proofErr w:type="spellEnd"/>
+    </w:p>
+    <w:p>
+      <w:pPr>
+        <w:jc w:val="both"/>
+        <w:rPr>
+          <w:lang w:val="en-US"/>
+        </w:rPr>
+      </w:pPr>
+    </w:p>
+    <w:p>
+      <w:pPr>
+        <w:jc w:val="both"/>
+        <w:rPr>
+          <w:sz w:val="40"/>
+          <w:szCs w:val="40"/>
+          <w:lang w:val="en-US"/>
+        </w:rPr>
+      </w:pPr>
+      <w:proofErr w:type="spellStart"/>
+      <w:r>
+        <w:rPr>
+          <w:sz w:val="40"/>
+          <w:szCs w:val="40"/>
+          <w:lang w:val="en-US"/>
+        </w:rPr>
+        <w:t>Ss</w:t>
+      </w:r>
+      <w:proofErr w:type="spellEnd"/>
+    </w:p>
+    <w:p>
+      <w:pPr>
+        <w:jc w:val="both"/>
+        <w:rPr>
+          <w:b/>
+          <w:i/>
+          <w:lang w:val="en-US"/>
+        </w:rPr>
+      </w:pPr>
+      <w:proofErr w:type="spellStart"/>
+      <w:r>
+        <w:rPr>
+          <w:b/>
+          <w:i/>
+          <w:lang w:val="en-US"/>
+        </w:rPr>
+        <w:t>Ss</w:t>
+      </w:r>
+      <w:proofErr w:type="spellEnd"/>
+    </w:p>
+    <w:p>
+      <w:pPr>
+        <w:jc w:val="both"/>
+        <w:rPr>
+          <w:lang w:val="en-US"/>
+        </w:rPr>
+      </w:pPr>
+      <w:proofErr w:type="spellStart"/>
+      <w:r>
+        <w:rPr>
+          <w:lang w:val="en-US"/>
+        </w:rPr>
         <w:t>ss</w:t>
       </w:r>
       <w:proofErr w:type="spellEnd"/>
-      <w:proofErr w:type="gramEnd"/>
-    </w:p>
-    <w:p>
-      <w:pPr>
-        <w:jc w:val="both"/>
-      </w:pPr>
+    </w:p>
+    <w:p>
+      <w:pPr>
+        <w:jc w:val="both"/>
+        <w:rPr>
+          <w:lang w:val="en-US"/>
+        </w:rPr>
+      </w:pPr>
+    </w:p>
+    <w:p>
+      <w:pPr>
+        <w:jc w:val="both"/>
+        <w:rPr>
+          <w:lang w:val="en-US"/>
+        </w:rPr>
+      </w:pPr>
+    </w:p>
+    <w:p>
+      <w:pPr>
+        <w:rPr>
+          <w:lang w:val="en-US"/>
+        </w:rPr>
+      </w:pPr>
+      <w:r>
+        <w:rPr>
+          <w:lang w:val="en-US"/>
+        </w:rPr>
+        <w:br w:type="page"/>
+      </w:r>
     </w:p>
     <w:p>
       <w:pPr>
@@ -954,102 +2742,7 @@
           <w:szCs w:val="56"/>
         </w:rPr>
       </w:pPr>
-      <w:r>
-        <w:rPr>
-          <w:b/>
-          <w:sz w:val="56"/>
-          <w:szCs w:val="56"/>
-        </w:rPr>
-        <w:t>Les équipements</w:t>
-      </w:r>
-      <w:r>
-        <w:rPr>
-          <w:b/>
-          <w:sz w:val="56"/>
-          <w:szCs w:val="56"/>
-        </w:rPr>
-        <w:fldChar w:fldCharType="begin"/>
-      </w:r>
-      <w:r>
-        <w:rPr>
-          <w:b/>
-          <w:sz w:val="56"/>
-          <w:szCs w:val="56"/>
-        </w:rPr>
-        <w:instrText xml:space="preserve"> XE "Les équipements" </w:instrText>
-      </w:r>
-      <w:r>
-        <w:rPr>
-          <w:b/>
-          <w:sz w:val="56"/>
-          <w:szCs w:val="56"/>
-        </w:rPr>
-        <w:fldChar w:fldCharType="end"/>
-      </w:r>
-    </w:p>
-    <w:p>
-      <w:pPr>
-        <w:jc w:val="both"/>
-        <w:rPr>
-          <w:sz w:val="40"/>
-          <w:szCs w:val="40"/>
-        </w:rPr>
-      </w:pPr>
-      <w:r>
-        <w:rPr>
-          <w:sz w:val="40"/>
-          <w:szCs w:val="40"/>
-        </w:rPr>
-        <w:t>Ss</w:t>
-      </w:r>
-    </w:p>
-    <w:p>
-      <w:pPr>
-        <w:jc w:val="both"/>
-        <w:rPr>
-          <w:b/>
-          <w:i/>
-        </w:rPr>
-      </w:pPr>
-      <w:r>
-        <w:rPr>
-          <w:b/>
-          <w:i/>
-        </w:rPr>
-        <w:t>Ss</w:t>
-      </w:r>
-    </w:p>
-    <w:p>
-      <w:pPr>
-        <w:jc w:val="both"/>
-      </w:pPr>
-      <w:proofErr w:type="spellStart"/>
-      <w:proofErr w:type="gramStart"/>
-      <w:r>
-        <w:t>ss</w:t>
-      </w:r>
-      <w:proofErr w:type="spellEnd"/>
-      <w:proofErr w:type="gramEnd"/>
-    </w:p>
-    <w:p>
-      <w:pPr>
-        <w:jc w:val="both"/>
-      </w:pPr>
-    </w:p>
-    <w:p>
-      <w:r>
-        <w:br w:type="page"/>
-      </w:r>
-    </w:p>
-    <w:p>
-      <w:pPr>
-        <w:jc w:val="center"/>
-        <w:rPr>
-          <w:b/>
-          <w:sz w:val="56"/>
-          <w:szCs w:val="56"/>
-        </w:rPr>
-      </w:pPr>
+      <w:proofErr w:type="spellStart"/>
       <w:r>
         <w:rPr>
           <w:b/>
@@ -1059,6 +2752,30 @@
         <w:lastRenderedPageBreak/>
         <w:t>IDÉES</w:t>
       </w:r>
+      <w:r>
+        <w:rPr>
+          <w:b/>
+          <w:color w:val="FF0000"/>
+        </w:rPr>
+        <w:t>de</w:t>
+      </w:r>
+      <w:proofErr w:type="spellEnd"/>
+      <w:r>
+        <w:rPr>
+          <w:b/>
+          <w:color w:val="FF0000"/>
+        </w:rPr>
+        <w:t xml:space="preserve"> </w:t>
+      </w:r>
+      <w:proofErr w:type="spellStart"/>
+      <w:r>
+        <w:rPr>
+          <w:b/>
+          <w:color w:val="FF0000"/>
+        </w:rPr>
+        <w:t>isma</w:t>
+      </w:r>
+      <w:proofErr w:type="spellEnd"/>
     </w:p>
     <w:p>
       <w:pPr>
@@ -1074,8 +2791,6 @@
       <w:r>
         <w:t>ss</w:t>
       </w:r>
-      <w:bookmarkStart w:id="0" w:name="_GoBack"/>
-      <w:bookmarkEnd w:id="0"/>
       <w:proofErr w:type="spellEnd"/>
       <w:proofErr w:type="gramEnd"/>
     </w:p>
@@ -1123,6 +2838,11 @@
         <w:docPartUnique/>
       </w:docPartObj>
     </w:sdtPr>
+    <w:sdtEndPr>
+      <w:rPr>
+        <w:rStyle w:val="Numrodepage"/>
+      </w:rPr>
+    </w:sdtEndPr>
     <w:sdtContent>
       <w:p>
         <w:pPr>
@@ -1175,6 +2895,11 @@
         <w:docPartUnique/>
       </w:docPartObj>
     </w:sdtPr>
+    <w:sdtEndPr>
+      <w:rPr>
+        <w:rStyle w:val="Numrodepage"/>
+      </w:rPr>
+    </w:sdtEndPr>
     <w:sdtContent>
       <w:p>
         <w:pPr>
@@ -2192,7 +3917,7 @@
 </file>
 
 <file path=customXml/itemProps1.xml><?xml version="1.0" encoding="utf-8"?>
-<ds:datastoreItem xmlns:ds="http://schemas.openxmlformats.org/officeDocument/2006/customXml" ds:itemID="{E014B3B1-DC9F-9C4B-8B9E-0E1C10A19B82}">
+<ds:datastoreItem xmlns:ds="http://schemas.openxmlformats.org/officeDocument/2006/customXml" ds:itemID="{015ABC45-653A-FE4D-A5C7-5C3856BCFFEC}">
   <ds:schemaRefs>
     <ds:schemaRef ds:uri="http://schemas.openxmlformats.org/officeDocument/2006/bibliography"/>
   </ds:schemaRefs>

</xml_diff>